<commit_message>
Atualizacao de cores e testo
Mais detalhes
</commit_message>
<xml_diff>
--- a/DesenhosTecnicos/Entrevista.docx
+++ b/DesenhosTecnicos/Entrevista.docx
@@ -12,17 +12,62 @@
           <w:lang w:eastAsia="pt-BR"/>
         </w:rPr>
       </w:pPr>
-      <w:r>
-        <w:rPr>
-          <w:rFonts w:ascii="Times New Roman" w:eastAsia="Times New Roman" w:hAnsi="Times New Roman" w:cs="Times New Roman"/>
-          <w:sz w:val="24"/>
-          <w:szCs w:val="24"/>
-          <w:lang w:eastAsia="pt-BR"/>
-        </w:rPr>
-        <w:t>Entrevista</w:t>
+      <w:proofErr w:type="spellStart"/>
+      <w:r>
+        <w:rPr>
+          <w:rFonts w:ascii="Times New Roman" w:eastAsia="Times New Roman" w:hAnsi="Times New Roman" w:cs="Times New Roman"/>
+          <w:color w:val="FF0000"/>
+          <w:sz w:val="24"/>
+          <w:szCs w:val="24"/>
+          <w:lang w:eastAsia="pt-BR"/>
+        </w:rPr>
+        <w:t>Check</w:t>
+      </w:r>
+      <w:proofErr w:type="spellEnd"/>
+      <w:r>
+        <w:rPr>
+          <w:rFonts w:ascii="Times New Roman" w:eastAsia="Times New Roman" w:hAnsi="Times New Roman" w:cs="Times New Roman"/>
+          <w:color w:val="FF0000"/>
+          <w:sz w:val="24"/>
+          <w:szCs w:val="24"/>
+          <w:lang w:eastAsia="pt-BR"/>
+        </w:rPr>
+        <w:t xml:space="preserve"> </w:t>
+      </w:r>
+      <w:proofErr w:type="spellStart"/>
+      <w:r>
+        <w:rPr>
+          <w:rFonts w:ascii="Times New Roman" w:eastAsia="Times New Roman" w:hAnsi="Times New Roman" w:cs="Times New Roman"/>
+          <w:color w:val="FF0000"/>
+          <w:sz w:val="24"/>
+          <w:szCs w:val="24"/>
+          <w:lang w:eastAsia="pt-BR"/>
+        </w:rPr>
+        <w:t>list</w:t>
+      </w:r>
+      <w:proofErr w:type="spellEnd"/>
+      <w:r>
+        <w:rPr>
+          <w:rFonts w:ascii="Times New Roman" w:eastAsia="Times New Roman" w:hAnsi="Times New Roman" w:cs="Times New Roman"/>
+          <w:color w:val="FF0000"/>
+          <w:sz w:val="24"/>
+          <w:szCs w:val="24"/>
+          <w:lang w:eastAsia="pt-BR"/>
+        </w:rPr>
+        <w:t xml:space="preserve"> guia pa</w:t>
       </w:r>
       <w:bookmarkStart w:id="0" w:name="_GoBack"/>
       <w:bookmarkEnd w:id="0"/>
+      <w:r>
+        <w:rPr>
+          <w:rFonts w:ascii="Times New Roman" w:eastAsia="Times New Roman" w:hAnsi="Times New Roman" w:cs="Times New Roman"/>
+          <w:color w:val="FF0000"/>
+          <w:sz w:val="24"/>
+          <w:szCs w:val="24"/>
+          <w:lang w:eastAsia="pt-BR"/>
+        </w:rPr>
+        <w:t>ra entrevista</w:t>
+      </w:r>
     </w:p>
     <w:p>
       <w:pPr>
@@ -400,7 +445,7 @@
       </w:pPr>
     </w:pPrDefault>
   </w:docDefaults>
-  <w:latentStyles w:defLockedState="0" w:defUIPriority="99" w:defSemiHidden="0" w:defUnhideWhenUsed="0" w:defQFormat="0" w:count="375">
+  <w:latentStyles w:defLockedState="0" w:defUIPriority="99" w:defSemiHidden="0" w:defUnhideWhenUsed="0" w:defQFormat="0" w:count="376">
     <w:lsdException w:name="Normal" w:uiPriority="0" w:qFormat="1"/>
     <w:lsdException w:name="heading 1" w:uiPriority="9" w:qFormat="1"/>
     <w:lsdException w:name="heading 2" w:semiHidden="1" w:uiPriority="9" w:unhideWhenUsed="1" w:qFormat="1"/>
@@ -506,7 +551,6 @@
     <w:lsdException w:name="HTML Sample" w:semiHidden="1" w:unhideWhenUsed="1"/>
     <w:lsdException w:name="HTML Typewriter" w:semiHidden="1" w:unhideWhenUsed="1"/>
     <w:lsdException w:name="HTML Variable" w:semiHidden="1" w:unhideWhenUsed="1"/>
-    <w:lsdException w:name="Normal Table" w:semiHidden="1" w:unhideWhenUsed="1"/>
     <w:lsdException w:name="annotation subject" w:semiHidden="1" w:unhideWhenUsed="1"/>
     <w:lsdException w:name="No List" w:semiHidden="1" w:unhideWhenUsed="1"/>
     <w:lsdException w:name="Outline List 1" w:semiHidden="1" w:unhideWhenUsed="1"/>
@@ -553,10 +597,8 @@
     <w:lsdException w:name="Table Subtle 2" w:semiHidden="1" w:unhideWhenUsed="1"/>
     <w:lsdException w:name="Table Web 1" w:semiHidden="1" w:unhideWhenUsed="1"/>
     <w:lsdException w:name="Table Web 2" w:semiHidden="1" w:unhideWhenUsed="1"/>
-    <w:lsdException w:name="Table Web 3" w:semiHidden="1" w:unhideWhenUsed="1"/>
     <w:lsdException w:name="Balloon Text" w:semiHidden="1" w:unhideWhenUsed="1"/>
     <w:lsdException w:name="Table Grid" w:uiPriority="39"/>
-    <w:lsdException w:name="Table Theme" w:semiHidden="1" w:unhideWhenUsed="1"/>
     <w:lsdException w:name="Placeholder Text" w:semiHidden="1"/>
     <w:lsdException w:name="No Spacing" w:uiPriority="1" w:qFormat="1"/>
     <w:lsdException w:name="Light Shading" w:uiPriority="60"/>
@@ -776,18 +818,19 @@
     <w:lsdException w:name="Smart Hyperlink" w:semiHidden="1" w:unhideWhenUsed="1"/>
     <w:lsdException w:name="Hashtag" w:semiHidden="1" w:unhideWhenUsed="1"/>
     <w:lsdException w:name="Unresolved Mention" w:semiHidden="1" w:unhideWhenUsed="1"/>
+    <w:lsdException w:name="Smart Link" w:semiHidden="1" w:unhideWhenUsed="1"/>
   </w:latentStyles>
   <w:style w:type="paragraph" w:default="1" w:styleId="Normal">
     <w:name w:val="Normal"/>
     <w:qFormat/>
   </w:style>
-  <w:style w:type="character" w:default="1" w:styleId="DefaultParagraphFont">
+  <w:style w:type="character" w:default="1" w:styleId="Fontepargpadro">
     <w:name w:val="Default Paragraph Font"/>
     <w:uiPriority w:val="1"/>
     <w:semiHidden/>
     <w:unhideWhenUsed/>
   </w:style>
-  <w:style w:type="table" w:default="1" w:styleId="TableNormal">
+  <w:style w:type="table" w:default="1" w:styleId="Tabelanormal">
     <w:name w:val="Normal Table"/>
     <w:uiPriority w:val="99"/>
     <w:semiHidden/>
@@ -802,7 +845,7 @@
       </w:tblCellMar>
     </w:tblPr>
   </w:style>
-  <w:style w:type="numbering" w:default="1" w:styleId="NoList">
+  <w:style w:type="numbering" w:default="1" w:styleId="Semlista">
     <w:name w:val="No List"/>
     <w:uiPriority w:val="99"/>
     <w:semiHidden/>
@@ -1107,6 +1150,15 @@
 </file>
 
 <file path=customXml/item1.xml><?xml version="1.0" encoding="utf-8"?>
+<?mso-contentType ?>
+<FormTemplates xmlns="http://schemas.microsoft.com/sharepoint/v3/contenttype/forms">
+  <Display>DocumentLibraryForm</Display>
+  <Edit>DocumentLibraryForm</Edit>
+  <New>DocumentLibraryForm</New>
+</FormTemplates>
+</file>
+
+<file path=customXml/item2.xml><?xml version="1.0" encoding="utf-8"?>
 <ct:contentTypeSchema xmlns:ct="http://schemas.microsoft.com/office/2006/metadata/contentType" xmlns:ma="http://schemas.microsoft.com/office/2006/metadata/properties/metaAttributes" ct:_="" ma:_="" ma:contentTypeName="Documento" ma:contentTypeID="0x0101003E63D19D7667A14187F7A5CCAB9ED98F" ma:contentTypeVersion="20" ma:contentTypeDescription="Crie um novo documento." ma:contentTypeScope="" ma:versionID="8cd151eeeeb9168267b8e87c56fdbae2">
   <xsd:schema xmlns:xsd="http://www.w3.org/2001/XMLSchema" xmlns:xs="http://www.w3.org/2001/XMLSchema" xmlns:p="http://schemas.microsoft.com/office/2006/metadata/properties" xmlns:ns2="01a2b0af-5c5e-4761-8bb8-263bd013f734" targetNamespace="http://schemas.microsoft.com/office/2006/metadata/properties" ma:root="true" ma:fieldsID="a2d78b3a8bee8fc5dc187ed28f1f9b21" ns2:_="">
     <xsd:import namespace="01a2b0af-5c5e-4761-8bb8-263bd013f734"/>
@@ -1414,15 +1466,6 @@
 </ct:contentTypeSchema>
 </file>
 
-<file path=customXml/item2.xml><?xml version="1.0" encoding="utf-8"?>
-<?mso-contentType ?>
-<FormTemplates xmlns="http://schemas.microsoft.com/sharepoint/v3/contenttype/forms">
-  <Display>DocumentLibraryForm</Display>
-  <Edit>DocumentLibraryForm</Edit>
-  <New>DocumentLibraryForm</New>
-</FormTemplates>
-</file>
-
 <file path=customXml/item3.xml><?xml version="1.0" encoding="utf-8"?>
 <p:properties xmlns:p="http://schemas.microsoft.com/office/2006/metadata/properties" xmlns:xsi="http://www.w3.org/2001/XMLSchema-instance" xmlns:pc="http://schemas.microsoft.com/office/infopath/2007/PartnerControls">
   <documentManagement>
@@ -1475,13 +1518,37 @@
 </file>
 
 <file path=customXml/itemProps1.xml><?xml version="1.0" encoding="utf-8"?>
-<ds:datastoreItem xmlns:ds="http://schemas.openxmlformats.org/officeDocument/2006/customXml" ds:itemID="{D054BB78-2E78-4F8A-907C-857BC706C02C}"/>
+<ds:datastoreItem xmlns:ds="http://schemas.openxmlformats.org/officeDocument/2006/customXml" ds:itemID="{28D0F5AA-7994-4B8C-87EC-EF2CB6118B85}">
+  <ds:schemaRefs>
+    <ds:schemaRef ds:uri="http://schemas.microsoft.com/sharepoint/v3/contenttype/forms"/>
+  </ds:schemaRefs>
+</ds:datastoreItem>
 </file>
 
 <file path=customXml/itemProps2.xml><?xml version="1.0" encoding="utf-8"?>
-<ds:datastoreItem xmlns:ds="http://schemas.openxmlformats.org/officeDocument/2006/customXml" ds:itemID="{28D0F5AA-7994-4B8C-87EC-EF2CB6118B85}"/>
+<ds:datastoreItem xmlns:ds="http://schemas.openxmlformats.org/officeDocument/2006/customXml" ds:itemID="{D054BB78-2E78-4F8A-907C-857BC706C02C}">
+  <ds:schemaRefs>
+    <ds:schemaRef ds:uri="http://schemas.microsoft.com/office/2006/metadata/contentType"/>
+    <ds:schemaRef ds:uri="http://schemas.microsoft.com/office/2006/metadata/properties/metaAttributes"/>
+    <ds:schemaRef ds:uri="http://www.w3.org/2001/XMLSchema"/>
+    <ds:schemaRef ds:uri="http://schemas.microsoft.com/office/2006/metadata/properties"/>
+    <ds:schemaRef ds:uri="01a2b0af-5c5e-4761-8bb8-263bd013f734"/>
+    <ds:schemaRef ds:uri="http://schemas.microsoft.com/office/2006/documentManagement/types"/>
+    <ds:schemaRef ds:uri="http://schemas.microsoft.com/office/infopath/2007/PartnerControls"/>
+    <ds:schemaRef ds:uri="http://schemas.openxmlformats.org/package/2006/metadata/core-properties"/>
+    <ds:schemaRef ds:uri="http://purl.org/dc/elements/1.1/"/>
+    <ds:schemaRef ds:uri="http://purl.org/dc/terms/"/>
+    <ds:schemaRef ds:uri="http://schemas.microsoft.com/internal/obd"/>
+  </ds:schemaRefs>
+</ds:datastoreItem>
 </file>
 
 <file path=customXml/itemProps3.xml><?xml version="1.0" encoding="utf-8"?>
-<ds:datastoreItem xmlns:ds="http://schemas.openxmlformats.org/officeDocument/2006/customXml" ds:itemID="{D543BF84-805F-4B09-8253-E19C0758BC0B}"/>
+<ds:datastoreItem xmlns:ds="http://schemas.openxmlformats.org/officeDocument/2006/customXml" ds:itemID="{D543BF84-805F-4B09-8253-E19C0758BC0B}">
+  <ds:schemaRefs>
+    <ds:schemaRef ds:uri="http://schemas.microsoft.com/office/2006/metadata/properties"/>
+    <ds:schemaRef ds:uri="http://schemas.microsoft.com/office/infopath/2007/PartnerControls"/>
+    <ds:schemaRef ds:uri="01a2b0af-5c5e-4761-8bb8-263bd013f734"/>
+  </ds:schemaRefs>
+</ds:datastoreItem>
 </file>
</xml_diff>